<commit_message>
Logo and Updated LDD
</commit_message>
<xml_diff>
--- a/Doccuments/LDD_Space_Turtle.docx
+++ b/Doccuments/LDD_Space_Turtle.docx
@@ -32,30 +32,56 @@
       <w:pPr>
         <w:contextualSpacing/>
         <w:jc w:val="center"/>
-        <w:rPr>
-          <w:sz w:val="144"/>
-          <w:szCs w:val="144"/>
-        </w:rPr>
-      </w:pPr>
-      <w:r>
-        <w:rPr>
-          <w:sz w:val="144"/>
-          <w:szCs w:val="144"/>
-        </w:rPr>
-        <w:t>{LOGO}</w:t>
-      </w:r>
-    </w:p>
-    <w:p xmlns:wp14="http://schemas.microsoft.com/office/word/2010/wordml" wp14:textId="77777777">
+      </w:pPr>
+    </w:p>
+    <w:p xmlns:wp14="http://schemas.microsoft.com/office/word/2010/wordml" wp14:textId="7B045117">
       <w:pPr>
         <w:contextualSpacing/>
         <w:jc w:val="center"/>
       </w:pPr>
-    </w:p>
-    <w:p xmlns:wp14="http://schemas.microsoft.com/office/word/2010/wordml" wp14:textId="77777777">
-      <w:pPr>
-        <w:contextualSpacing/>
-        <w:jc w:val="center"/>
-      </w:pPr>
+      <w:r>
+        <w:drawing>
+          <wp:inline xmlns:wp14="http://schemas.microsoft.com/office/word/2010/wordprocessingDrawing" wp14:editId="62AAC2DC" wp14:anchorId="36018896">
+            <wp:extent cx="4572000" cy="3429000"/>
+            <wp:effectExtent l="0" t="0" r="0" b="0"/>
+            <wp:docPr id="493943985" name="" title=""/>
+            <wp:cNvGraphicFramePr>
+              <a:graphicFrameLocks noChangeAspect="1"/>
+            </wp:cNvGraphicFramePr>
+            <a:graphic>
+              <a:graphicData uri="http://schemas.openxmlformats.org/drawingml/2006/picture">
+                <pic:pic>
+                  <pic:nvPicPr>
+                    <pic:cNvPr id="0" name=""/>
+                    <pic:cNvPicPr/>
+                  </pic:nvPicPr>
+                  <pic:blipFill>
+                    <a:blip r:embed="R293b32a5eac8467d">
+                      <a:extLst>
+                        <a:ext xmlns:a="http://schemas.openxmlformats.org/drawingml/2006/main" uri="{28A0092B-C50C-407E-A947-70E740481C1C}">
+                          <a14:useLocalDpi val="0"/>
+                        </a:ext>
+                      </a:extLst>
+                    </a:blip>
+                    <a:stretch>
+                      <a:fillRect/>
+                    </a:stretch>
+                  </pic:blipFill>
+                  <pic:spPr>
+                    <a:xfrm>
+                      <a:off x="0" y="0"/>
+                      <a:ext cx="4572000" cy="3429000"/>
+                    </a:xfrm>
+                    <a:prstGeom prst="rect">
+                      <a:avLst/>
+                    </a:prstGeom>
+                  </pic:spPr>
+                </pic:pic>
+              </a:graphicData>
+            </a:graphic>
+          </wp:inline>
+        </w:drawing>
+      </w:r>
     </w:p>
     <w:p xmlns:wp14="http://schemas.microsoft.com/office/word/2010/wordml" wp14:textId="589F2106">
       <w:pPr>
@@ -898,6 +924,38 @@
         </w:rPr>
         <w:t>Level Layouts</w:t>
       </w:r>
+    </w:p>
+    <w:p>
+      <w:pPr>
+        <w:pStyle w:val="Normal"/>
+      </w:pPr>
+      <w:proofErr w:type="spellStart"/>
+      <w:r>
+        <w:rPr/>
+        <w:t>Space_Turtle</w:t>
+      </w:r>
+      <w:proofErr w:type="spellEnd"/>
+      <w:r>
+        <w:rPr/>
+        <w:t xml:space="preserve"> is a vertical map centered around a hub area and branching off into the different task rooms. On the upper level is the rooms for the warden and guards, where the p</w:t>
+      </w:r>
+      <w:r>
+        <w:rPr/>
+        <w:t xml:space="preserve">risoners are not allowed. The brig is the central </w:t>
+      </w:r>
+      <w:r>
+        <w:rPr/>
+        <w:t>area, where the prisoners start the game</w:t>
+      </w:r>
+      <w:r>
+        <w:rPr/>
+        <w:t>, then branches out into the individual task rooms. Above all of the map is the Guards only section, which can be accessed by a set of stairs near the brig.</w:t>
+      </w:r>
+    </w:p>
+    <w:p>
+      <w:pPr>
+        <w:pStyle w:val="Normal"/>
+      </w:pPr>
     </w:p>
     <w:p xmlns:wp14="http://schemas.microsoft.com/office/word/2010/wordml" wp14:textId="20FBB627">
       <w:pPr>
@@ -966,8 +1024,1253 @@
       </w:r>
       <w:r>
         <w:rPr/>
-        <w:t/>
-      </w:r>
+        <w:t>Space</w:t>
+      </w:r>
+      <w:r>
+        <w:rPr/>
+        <w:t>Space</w:t>
+      </w:r>
+    </w:p>
+    <w:p>
+      <w:r>
+        <w:br w:type="page"/>
+      </w:r>
+    </w:p>
+    <w:p>
+      <w:pPr>
+        <w:pStyle w:val="Normal"/>
+        <w:bidi w:val="0"/>
+        <w:spacing w:before="0" w:beforeAutospacing="off" w:after="200" w:afterAutospacing="off" w:line="276" w:lineRule="auto"/>
+        <w:ind w:left="0" w:right="0"/>
+        <w:jc w:val="left"/>
+      </w:pPr>
+      <w:r>
+        <w:rPr>
+          <w:b w:val="1"/>
+          <w:bCs w:val="1"/>
+        </w:rPr>
+        <w:t>Gameplay</w:t>
+      </w:r>
+    </w:p>
+    <w:p>
+      <w:pPr>
+        <w:pStyle w:val="Normal"/>
+        <w:bidi w:val="0"/>
+        <w:spacing w:before="0" w:beforeAutospacing="off" w:after="200" w:afterAutospacing="off" w:line="276" w:lineRule="auto"/>
+        <w:ind w:left="0" w:right="0"/>
+        <w:jc w:val="left"/>
+        <w:rPr>
+          <w:b w:val="1"/>
+          <w:bCs w:val="1"/>
+        </w:rPr>
+      </w:pPr>
+      <w:r>
+        <w:rPr>
+          <w:b w:val="1"/>
+          <w:bCs w:val="1"/>
+        </w:rPr>
+        <w:t>Game Narrative</w:t>
+      </w:r>
+    </w:p>
+    <w:p>
+      <w:pPr>
+        <w:pStyle w:val="Normal"/>
+      </w:pPr>
+      <w:r>
+        <w:rPr/>
+        <w:t xml:space="preserve">Dark Star </w:t>
+      </w:r>
+      <w:r>
+        <w:rPr/>
+        <w:t>Penitentiary</w:t>
+      </w:r>
+      <w:r>
+        <w:rPr/>
+        <w:t xml:space="preserve"> </w:t>
+      </w:r>
+      <w:r>
+        <w:rPr/>
+        <w:t>is one of many prison barges funded by the I</w:t>
+      </w:r>
+      <w:r>
+        <w:rPr/>
+        <w:t>P</w:t>
+      </w:r>
+      <w:r>
+        <w:rPr/>
+        <w:t>A (</w:t>
+      </w:r>
+      <w:r>
+        <w:rPr/>
+        <w:t>Intergalactic</w:t>
+      </w:r>
+      <w:r>
+        <w:rPr/>
+        <w:t xml:space="preserve"> </w:t>
+      </w:r>
+      <w:r>
+        <w:rPr/>
+        <w:t>Planetary Alliance)</w:t>
+      </w:r>
+      <w:r>
+        <w:rPr/>
+        <w:t>, who keeps the worst of the worst</w:t>
+      </w:r>
+      <w:r>
+        <w:rPr/>
+        <w:t xml:space="preserve"> on prisons built into large planetoids that harvest asteroids </w:t>
+      </w:r>
+      <w:r>
+        <w:rPr/>
+        <w:t>for valuable materials. The barge has a reputation for being in</w:t>
+      </w:r>
+      <w:r>
+        <w:rPr/>
+        <w:t xml:space="preserve">escapable. Once you get off the station, the only place left to go is the planet below, a molten hellscape barraged by meteor showers. However, the enigmatic warden, one of the few humans who run the IPA Prison complex, has decided to make his visit known, </w:t>
+      </w:r>
+      <w:r>
+        <w:rPr/>
+        <w:t>flying his personal shuttle over to the station. With the opportunity presenting itself, the prisoners plan a grand escape</w:t>
+      </w:r>
+      <w:r>
+        <w:rPr/>
+        <w:t>. They have many options, but the last day before their execution, the prisoners make their de</w:t>
+      </w:r>
+      <w:r>
+        <w:rPr/>
+        <w:t>c</w:t>
+      </w:r>
+      <w:r>
+        <w:rPr/>
+        <w:t>i</w:t>
+      </w:r>
+      <w:r>
+        <w:rPr/>
+        <w:t>si</w:t>
+      </w:r>
+      <w:r>
+        <w:rPr/>
+        <w:t>on on how they plan to leave...</w:t>
+      </w:r>
+    </w:p>
+    <w:p>
+      <w:pPr>
+        <w:pStyle w:val="Normal"/>
+      </w:pPr>
+      <w:r>
+        <w:rPr>
+          <w:b w:val="1"/>
+          <w:bCs w:val="1"/>
+        </w:rPr>
+        <w:t>Level Objective</w:t>
+      </w:r>
+    </w:p>
+    <w:p>
+      <w:pPr>
+        <w:pStyle w:val="Normal"/>
+        <w:rPr>
+          <w:b w:val="1"/>
+          <w:bCs w:val="1"/>
+        </w:rPr>
+      </w:pPr>
+      <w:r>
+        <w:rPr>
+          <w:b w:val="1"/>
+          <w:bCs w:val="1"/>
+        </w:rPr>
+        <w:t xml:space="preserve">Guards: </w:t>
+      </w:r>
+      <w:r>
+        <w:rPr>
+          <w:b w:val="0"/>
+          <w:bCs w:val="0"/>
+        </w:rPr>
+        <w:t>Keep the prisoners under control long enough for the day to pass and the prisoners to be executed.</w:t>
+      </w:r>
+    </w:p>
+    <w:p>
+      <w:pPr>
+        <w:pStyle w:val="Normal"/>
+        <w:rPr>
+          <w:b w:val="0"/>
+          <w:bCs w:val="0"/>
+        </w:rPr>
+      </w:pPr>
+      <w:r>
+        <w:rPr>
+          <w:b w:val="1"/>
+          <w:bCs w:val="1"/>
+        </w:rPr>
+        <w:t xml:space="preserve">Prisoners: </w:t>
+      </w:r>
+      <w:r>
+        <w:rPr>
+          <w:b w:val="0"/>
+          <w:bCs w:val="0"/>
+        </w:rPr>
+        <w:t>Find the parts they need to escape, then escape</w:t>
+      </w:r>
+    </w:p>
+    <w:p>
+      <w:pPr>
+        <w:pStyle w:val="Normal"/>
+        <w:rPr>
+          <w:b w:val="1"/>
+          <w:bCs w:val="1"/>
+        </w:rPr>
+      </w:pPr>
+      <w:r>
+        <w:rPr>
+          <w:b w:val="1"/>
+          <w:bCs w:val="1"/>
+        </w:rPr>
+        <w:t>Level Narrative &amp; Walkthrough</w:t>
+      </w:r>
+    </w:p>
+    <w:p>
+      <w:pPr>
+        <w:pStyle w:val="Normal"/>
+        <w:rPr>
+          <w:b w:val="0"/>
+          <w:bCs w:val="0"/>
+        </w:rPr>
+      </w:pPr>
+      <w:r>
+        <w:rPr>
+          <w:b w:val="0"/>
+          <w:bCs w:val="0"/>
+        </w:rPr>
+        <w:t xml:space="preserve">The map is </w:t>
+      </w:r>
+      <w:r>
+        <w:rPr>
+          <w:b w:val="0"/>
+          <w:bCs w:val="0"/>
+        </w:rPr>
+        <w:t xml:space="preserve">a hub and spoke style map </w:t>
+      </w:r>
+      <w:r>
+        <w:rPr>
+          <w:b w:val="0"/>
+          <w:bCs w:val="0"/>
+        </w:rPr>
+        <w:t>all centralized around the Brig, a massive Octagon where the prisoners start in their cells</w:t>
+      </w:r>
+      <w:r>
+        <w:rPr>
+          <w:b w:val="0"/>
+          <w:bCs w:val="0"/>
+        </w:rPr>
+        <w:t xml:space="preserve">. Connected to several of the sides of the </w:t>
+      </w:r>
+      <w:r>
+        <w:rPr>
+          <w:b w:val="0"/>
+          <w:bCs w:val="0"/>
+        </w:rPr>
+        <w:t xml:space="preserve">brig are the cells, where </w:t>
+      </w:r>
+      <w:r>
+        <w:rPr>
+          <w:b w:val="0"/>
+          <w:bCs w:val="0"/>
+        </w:rPr>
+        <w:t>the prisoners are sent to if they are caught.</w:t>
+      </w:r>
+      <w:r>
+        <w:rPr>
+          <w:b w:val="0"/>
+          <w:bCs w:val="0"/>
+        </w:rPr>
+        <w:t xml:space="preserve"> Branching off from the brig are the many rooms where tasks are located. The Cafeteria is where the prisoners </w:t>
+      </w:r>
+      <w:r>
+        <w:rPr>
+          <w:b w:val="0"/>
+          <w:bCs w:val="0"/>
+        </w:rPr>
+        <w:t xml:space="preserve">have tasks such as Cooking, cleaning, and sorting through food. The Mining room is where asteroids are brought in for mining, where prisoners will do tasks such as tractor beaming in asteroids and </w:t>
+      </w:r>
+      <w:r>
+        <w:rPr>
+          <w:b w:val="0"/>
+          <w:bCs w:val="0"/>
+        </w:rPr>
+        <w:t xml:space="preserve">ejecting anything unvaluable. Material processing is where the valuables from the mining room are processed. The hangar is where cargo ships (Or in special instances, the </w:t>
+      </w:r>
+      <w:r>
+        <w:rPr>
+          <w:b w:val="0"/>
+          <w:bCs w:val="0"/>
+        </w:rPr>
+        <w:t xml:space="preserve">Warden’s shuttle) enter and exit. The morgue is where </w:t>
+      </w:r>
+      <w:r>
+        <w:rPr>
+          <w:b w:val="0"/>
+          <w:bCs w:val="0"/>
+        </w:rPr>
+        <w:t>dead prisoners are cremated and eventually sent to the Jettison Room. Finally, the storage room is where prisoners can find objects and move them around to other points of the map. Above the b</w:t>
+      </w:r>
+      <w:r>
+        <w:rPr>
+          <w:b w:val="0"/>
+          <w:bCs w:val="0"/>
+        </w:rPr>
+        <w:t>rig and all previous rooms is the Security Level. Only the guards and warden are supposed to go up there, but a prisoner can find their way up there if they try.</w:t>
+      </w:r>
+      <w:r>
+        <w:rPr>
+          <w:b w:val="0"/>
+          <w:bCs w:val="0"/>
+        </w:rPr>
+        <w:t xml:space="preserve"> The Warden’s office hangs over the Brig and is where the Warden usually hangs out. Behind it is the reactor, which powers the station and can be sabotaged to disable components or potentially nuke the station. The Break room is where the guards </w:t>
+      </w:r>
+      <w:r>
+        <w:rPr>
+          <w:b w:val="0"/>
+          <w:bCs w:val="0"/>
+        </w:rPr>
+        <w:t xml:space="preserve">hang </w:t>
+      </w:r>
+      <w:proofErr w:type="gramStart"/>
+      <w:r>
+        <w:rPr>
+          <w:b w:val="0"/>
+          <w:bCs w:val="0"/>
+        </w:rPr>
+        <w:t>out</w:t>
+      </w:r>
+      <w:r>
+        <w:rPr>
+          <w:b w:val="0"/>
+          <w:bCs w:val="0"/>
+        </w:rPr>
+        <w:t>, and</w:t>
+      </w:r>
+      <w:proofErr w:type="gramEnd"/>
+      <w:r>
+        <w:rPr>
+          <w:b w:val="0"/>
+          <w:bCs w:val="0"/>
+        </w:rPr>
+        <w:t xml:space="preserve"> has a few amenities that may be useful for the prisoners</w:t>
+      </w:r>
+      <w:r>
+        <w:rPr>
+          <w:b w:val="0"/>
+          <w:bCs w:val="0"/>
+        </w:rPr>
+        <w:t>. The Escape Pod/Jettison Room is where the guards would go if the station were to be under siege or in danger of exploding. It’s also where they eject us</w:t>
+      </w:r>
+      <w:r>
+        <w:rPr>
+          <w:b w:val="0"/>
+          <w:bCs w:val="0"/>
+        </w:rPr>
+        <w:t>e</w:t>
+      </w:r>
+      <w:r>
+        <w:rPr>
+          <w:b w:val="0"/>
+          <w:bCs w:val="0"/>
+        </w:rPr>
+        <w:t xml:space="preserve">less cargo, such as </w:t>
+      </w:r>
+      <w:r>
+        <w:rPr>
+          <w:b w:val="0"/>
+          <w:bCs w:val="0"/>
+        </w:rPr>
+        <w:t>Dented diamonds, asteroids that can’t be sold, dead people ashes, etc.</w:t>
+      </w:r>
+      <w:r>
+        <w:rPr>
+          <w:b w:val="0"/>
+          <w:bCs w:val="0"/>
+        </w:rPr>
+        <w:t xml:space="preserve"> The Armory is where the guards can get armed, and where they go to get updated should th</w:t>
+      </w:r>
+      <w:r>
+        <w:rPr>
+          <w:b w:val="0"/>
+          <w:bCs w:val="0"/>
+        </w:rPr>
+        <w:t>eir AI malfunction</w:t>
+      </w:r>
+      <w:r>
+        <w:rPr>
+          <w:b w:val="0"/>
+          <w:bCs w:val="0"/>
+        </w:rPr>
+        <w:t>.</w:t>
+      </w:r>
+    </w:p>
+    <w:p>
+      <w:pPr>
+        <w:pStyle w:val="Normal"/>
+      </w:pPr>
+      <w:r>
+        <w:rPr>
+          <w:b w:val="1"/>
+          <w:bCs w:val="1"/>
+        </w:rPr>
+        <w:t>Mechanics Required to Complete the Level</w:t>
+      </w:r>
+    </w:p>
+    <w:p>
+      <w:pPr>
+        <w:pStyle w:val="Normal"/>
+        <w:rPr>
+          <w:b w:val="0"/>
+          <w:bCs w:val="0"/>
+        </w:rPr>
+      </w:pPr>
+      <w:r>
+        <w:rPr>
+          <w:b w:val="0"/>
+          <w:bCs w:val="0"/>
+        </w:rPr>
+        <w:t>Most of the basic gameplay mechanics are used throughout the level, but some tasks are geared towards</w:t>
+      </w:r>
+      <w:r>
+        <w:rPr>
+          <w:b w:val="0"/>
+          <w:bCs w:val="0"/>
+        </w:rPr>
+        <w:t xml:space="preserve"> the map in specific ways. This is the case for all levels in AstroCell</w:t>
+      </w:r>
+    </w:p>
+    <w:p>
+      <w:pPr>
+        <w:rPr>
+          <w:b w:val="1"/>
+          <w:bCs w:val="1"/>
+        </w:rPr>
+      </w:pPr>
+      <w:r>
+        <w:rPr>
+          <w:b w:val="1"/>
+          <w:bCs w:val="1"/>
+        </w:rPr>
+        <w:t>Look and Feel</w:t>
+      </w:r>
+    </w:p>
+    <w:p>
+      <w:pPr>
+        <w:ind w:left="0"/>
+        <w:rPr>
+          <w:b w:val="1"/>
+          <w:bCs w:val="1"/>
+        </w:rPr>
+      </w:pPr>
+      <w:r>
+        <w:rPr>
+          <w:b w:val="1"/>
+          <w:bCs w:val="1"/>
+        </w:rPr>
+        <w:t>General</w:t>
+      </w:r>
+    </w:p>
+    <w:p>
+      <w:pPr>
+        <w:pStyle w:val="Normal"/>
+        <w:ind w:left="0"/>
+        <w:rPr>
+          <w:b w:val="1"/>
+          <w:bCs w:val="1"/>
+        </w:rPr>
+      </w:pPr>
+    </w:p>
+    <w:p>
+      <w:pPr>
+        <w:pStyle w:val="Normal"/>
+        <w:ind w:left="0"/>
+        <w:rPr>
+          <w:b w:val="0"/>
+          <w:bCs w:val="0"/>
+        </w:rPr>
+      </w:pPr>
+      <w:r>
+        <w:rPr/>
+        <w:t>Dark Star Penitentiary</w:t>
+      </w:r>
+      <w:r>
+        <w:rPr>
+          <w:b w:val="0"/>
+          <w:bCs w:val="0"/>
+        </w:rPr>
+        <w:t xml:space="preserve"> is not a very nice place, and this is blatantly obvious by the way the map looks. The prison portion of the map is cold, dirty, and </w:t>
+      </w:r>
+      <w:r>
+        <w:rPr>
+          <w:b w:val="0"/>
+          <w:bCs w:val="0"/>
+        </w:rPr>
+        <w:t xml:space="preserve">not well maintained. Parts of the station are broken, televisions that are in prisoner cells show only static, </w:t>
+      </w:r>
+      <w:r>
+        <w:rPr>
+          <w:b w:val="0"/>
+          <w:bCs w:val="0"/>
+        </w:rPr>
+        <w:t xml:space="preserve">and a fair </w:t>
+      </w:r>
+      <w:r>
+        <w:rPr>
+          <w:b w:val="0"/>
+          <w:bCs w:val="0"/>
+        </w:rPr>
+        <w:t>number</w:t>
+      </w:r>
+      <w:r>
+        <w:rPr>
+          <w:b w:val="0"/>
+          <w:bCs w:val="0"/>
+        </w:rPr>
+        <w:t xml:space="preserve"> of machines are straight up broken. This can be used to the prisoner’s </w:t>
+      </w:r>
+      <w:r>
+        <w:rPr>
+          <w:b w:val="0"/>
+          <w:bCs w:val="0"/>
+        </w:rPr>
+        <w:t xml:space="preserve">advantage though, as some of the broken machinery </w:t>
+      </w:r>
+      <w:r>
+        <w:rPr>
+          <w:b w:val="0"/>
+          <w:bCs w:val="0"/>
+        </w:rPr>
+        <w:t xml:space="preserve">can be broken into to salvage spare parts. On the other hand, </w:t>
+      </w:r>
+      <w:r>
+        <w:rPr>
+          <w:b w:val="0"/>
+          <w:bCs w:val="0"/>
+        </w:rPr>
+        <w:t xml:space="preserve">the Guards only section of the map is luxurious, </w:t>
+      </w:r>
+      <w:r>
+        <w:rPr>
+          <w:b w:val="0"/>
+          <w:bCs w:val="0"/>
+        </w:rPr>
+        <w:t xml:space="preserve">with leather chairs, velvet floors, and an arcade machine. The life </w:t>
+      </w:r>
+      <w:r>
+        <w:rPr>
+          <w:b w:val="0"/>
+          <w:bCs w:val="0"/>
+        </w:rPr>
+        <w:t>of a guard is a comfortable one, but one that could easily make them complacent.</w:t>
+      </w:r>
+    </w:p>
+    <w:p>
+      <w:pPr>
+        <w:ind w:left="0"/>
+        <w:rPr>
+          <w:b w:val="1"/>
+          <w:bCs w:val="1"/>
+        </w:rPr>
+      </w:pPr>
+      <w:r>
+        <w:rPr>
+          <w:b w:val="1"/>
+          <w:bCs w:val="1"/>
+        </w:rPr>
+        <w:t>Genera</w:t>
+      </w:r>
+    </w:p>
+    <w:p>
+      <w:pPr>
+        <w:pStyle w:val="Normal"/>
+        <w:ind w:left="0"/>
+        <w:rPr>
+          <w:b w:val="1"/>
+          <w:bCs w:val="1"/>
+        </w:rPr>
+      </w:pPr>
+    </w:p>
+    <w:p>
+      <w:pPr>
+        <w:pStyle w:val="Normal"/>
+        <w:ind w:left="0"/>
+        <w:rPr>
+          <w:b w:val="1"/>
+          <w:bCs w:val="1"/>
+        </w:rPr>
+      </w:pPr>
+      <w:proofErr w:type="spellStart"/>
+      <w:r>
+        <w:rPr>
+          <w:b w:val="0"/>
+          <w:bCs w:val="0"/>
+        </w:rPr>
+        <w:t>Space_Turtle</w:t>
+      </w:r>
+      <w:proofErr w:type="spellEnd"/>
+      <w:r>
+        <w:rPr>
+          <w:b w:val="0"/>
+          <w:bCs w:val="0"/>
+        </w:rPr>
+        <w:t xml:space="preserve"> has a very heavy gritty Sci-Fi feel, or at least as much as the art style will allow it.</w:t>
+      </w:r>
+    </w:p>
+    <w:p>
+      <w:pPr>
+        <w:pStyle w:val="Normal"/>
+        <w:ind w:left="0"/>
+        <w:rPr>
+          <w:b w:val="0"/>
+          <w:bCs w:val="0"/>
+        </w:rPr>
+      </w:pPr>
+    </w:p>
+    <w:p>
+      <w:pPr>
+        <w:ind w:left="0"/>
+        <w:rPr>
+          <w:b w:val="1"/>
+          <w:bCs w:val="1"/>
+        </w:rPr>
+      </w:pPr>
+      <w:r>
+        <w:rPr>
+          <w:b w:val="1"/>
+          <w:bCs w:val="1"/>
+        </w:rPr>
+        <w:t>Mood</w:t>
+      </w:r>
+    </w:p>
+    <w:p>
+      <w:pPr>
+        <w:pStyle w:val="Normal"/>
+        <w:ind w:left="0"/>
+        <w:rPr>
+          <w:b w:val="1"/>
+          <w:bCs w:val="1"/>
+        </w:rPr>
+      </w:pPr>
+    </w:p>
+    <w:p>
+      <w:pPr>
+        <w:pStyle w:val="Normal"/>
+        <w:ind w:left="0"/>
+        <w:rPr>
+          <w:b w:val="0"/>
+          <w:bCs w:val="0"/>
+        </w:rPr>
+      </w:pPr>
+      <w:proofErr w:type="spellStart"/>
+      <w:r>
+        <w:rPr>
+          <w:b w:val="0"/>
+          <w:bCs w:val="0"/>
+        </w:rPr>
+        <w:t>Space_Turtle’s</w:t>
+      </w:r>
+      <w:proofErr w:type="spellEnd"/>
+      <w:r>
+        <w:rPr>
+          <w:b w:val="0"/>
+          <w:bCs w:val="0"/>
+        </w:rPr>
+        <w:t xml:space="preserve"> mood </w:t>
+      </w:r>
+      <w:r>
+        <w:rPr>
+          <w:b w:val="0"/>
+          <w:bCs w:val="0"/>
+        </w:rPr>
+        <w:t xml:space="preserve">has a shade of darkness to it, but in a comedic way. Things like the morgue having a pipe </w:t>
+      </w:r>
+      <w:r>
+        <w:rPr>
+          <w:b w:val="0"/>
+          <w:bCs w:val="0"/>
+        </w:rPr>
+        <w:t>that leads directly to the Jettison room, implying that they jettison the corpses as soon as everyone is done with the mourning is bleak, but humorous at the same time. The Storage room is filled with everything</w:t>
+      </w:r>
+      <w:r>
+        <w:rPr>
+          <w:b w:val="0"/>
+          <w:bCs w:val="0"/>
+        </w:rPr>
+        <w:t xml:space="preserve"> on both sides of the comedic-dark spectrum. From Portable Head Exploders to Construction Permits to </w:t>
+      </w:r>
+      <w:r>
+        <w:rPr>
+          <w:b w:val="0"/>
+          <w:bCs w:val="0"/>
+        </w:rPr>
+        <w:t>Smooth Brain-</w:t>
+      </w:r>
+      <w:proofErr w:type="spellStart"/>
+      <w:r>
+        <w:rPr>
+          <w:b w:val="0"/>
+          <w:bCs w:val="0"/>
+        </w:rPr>
+        <w:t>inators</w:t>
+      </w:r>
+      <w:proofErr w:type="spellEnd"/>
+      <w:r>
+        <w:rPr>
+          <w:b w:val="0"/>
+          <w:bCs w:val="0"/>
+        </w:rPr>
+        <w:t xml:space="preserve">, the </w:t>
+      </w:r>
+      <w:r>
+        <w:rPr>
+          <w:b w:val="0"/>
+          <w:bCs w:val="0"/>
+        </w:rPr>
+        <w:t>contrast</w:t>
+      </w:r>
+      <w:r>
+        <w:rPr>
+          <w:b w:val="0"/>
+          <w:bCs w:val="0"/>
+        </w:rPr>
+        <w:t xml:space="preserve"> is dark enough that it can turn around into being funny.</w:t>
+      </w:r>
+    </w:p>
+    <w:p>
+      <w:pPr>
+        <w:pStyle w:val="Normal"/>
+        <w:ind w:left="0"/>
+        <w:rPr>
+          <w:b w:val="0"/>
+          <w:bCs w:val="0"/>
+        </w:rPr>
+      </w:pPr>
+    </w:p>
+    <w:p>
+      <w:pPr>
+        <w:ind w:left="0"/>
+        <w:rPr>
+          <w:b w:val="1"/>
+          <w:bCs w:val="1"/>
+        </w:rPr>
+      </w:pPr>
+      <w:proofErr w:type="gramStart"/>
+      <w:r>
+        <w:rPr>
+          <w:b w:val="1"/>
+          <w:bCs w:val="1"/>
+        </w:rPr>
+        <w:t xml:space="preserve">Environment  </w:t>
+      </w:r>
+      <w:r>
+        <w:rPr>
+          <w:i w:val="1"/>
+          <w:iCs w:val="1"/>
+          <w:sz w:val="16"/>
+          <w:szCs w:val="16"/>
+        </w:rPr>
+        <w:t>(</w:t>
+      </w:r>
+      <w:proofErr w:type="gramEnd"/>
+      <w:r>
+        <w:rPr>
+          <w:i w:val="1"/>
+          <w:iCs w:val="1"/>
+          <w:sz w:val="16"/>
+          <w:szCs w:val="16"/>
+        </w:rPr>
+        <w:t>Each Unique Section requires the following)</w:t>
+      </w:r>
+    </w:p>
+    <w:p>
+      <w:pPr>
+        <w:ind w:left="720" w:firstLine="0"/>
+        <w:rPr>
+          <w:b w:val="1"/>
+          <w:bCs w:val="1"/>
+        </w:rPr>
+      </w:pPr>
+      <w:r>
+        <w:rPr>
+          <w:b w:val="1"/>
+          <w:bCs w:val="1"/>
+        </w:rPr>
+        <w:t>Architecture</w:t>
+      </w:r>
+    </w:p>
+    <w:p>
+      <w:pPr>
+        <w:ind w:left="720" w:firstLine="0"/>
+        <w:rPr>
+          <w:b w:val="1"/>
+          <w:bCs w:val="1"/>
+        </w:rPr>
+      </w:pPr>
+      <w:r>
+        <w:rPr>
+          <w:b w:val="1"/>
+          <w:bCs w:val="1"/>
+        </w:rPr>
+        <w:t>Materials</w:t>
+      </w:r>
+    </w:p>
+    <w:p>
+      <w:pPr>
+        <w:ind w:left="720" w:firstLine="0"/>
+        <w:rPr>
+          <w:b w:val="1"/>
+          <w:bCs w:val="1"/>
+        </w:rPr>
+      </w:pPr>
+      <w:r>
+        <w:rPr>
+          <w:b w:val="1"/>
+          <w:bCs w:val="1"/>
+        </w:rPr>
+        <w:t>Color Composition</w:t>
+      </w:r>
+    </w:p>
+    <w:p>
+      <w:pPr>
+        <w:ind w:left="720" w:firstLine="0"/>
+        <w:rPr>
+          <w:b w:val="1"/>
+          <w:bCs w:val="1"/>
+        </w:rPr>
+      </w:pPr>
+      <w:r>
+        <w:rPr>
+          <w:b w:val="1"/>
+          <w:bCs w:val="1"/>
+        </w:rPr>
+        <w:t>Lighting</w:t>
+      </w:r>
+    </w:p>
+    <w:p>
+      <w:pPr>
+        <w:ind w:left="720" w:firstLine="0"/>
+        <w:rPr>
+          <w:b w:val="1"/>
+          <w:bCs w:val="1"/>
+        </w:rPr>
+      </w:pPr>
+      <w:r>
+        <w:rPr>
+          <w:b w:val="1"/>
+          <w:bCs w:val="1"/>
+        </w:rPr>
+        <w:t>Initial Visual Impacts</w:t>
+      </w:r>
+    </w:p>
+    <w:p>
+      <w:pPr>
+        <w:rPr>
+          <w:b w:val="1"/>
+          <w:bCs w:val="1"/>
+        </w:rPr>
+      </w:pPr>
+      <w:r>
+        <w:br/>
+      </w:r>
+      <w:r>
+        <w:rPr>
+          <w:b w:val="1"/>
+          <w:bCs w:val="1"/>
+        </w:rPr>
+        <w:t>Music  \</w:t>
+      </w:r>
+      <w:r>
+        <w:rPr>
+          <w:b w:val="1"/>
+          <w:bCs w:val="1"/>
+        </w:rPr>
+        <w:t xml:space="preserve"> Sound \ Dialogue</w:t>
+      </w:r>
+    </w:p>
+    <w:p>
+      <w:pPr>
+        <w:ind w:left="0"/>
+        <w:rPr>
+          <w:b w:val="1"/>
+          <w:bCs w:val="1"/>
+        </w:rPr>
+      </w:pPr>
+    </w:p>
+    <w:p>
+      <w:pPr>
+        <w:ind w:left="0"/>
+        <w:rPr>
+          <w:b w:val="1"/>
+          <w:bCs w:val="1"/>
+        </w:rPr>
+      </w:pPr>
+      <w:r>
+        <w:rPr>
+          <w:b w:val="1"/>
+          <w:bCs w:val="1"/>
+        </w:rPr>
+        <w:t>Level Music</w:t>
+      </w:r>
+    </w:p>
+    <w:p>
+      <w:pPr>
+        <w:pStyle w:val="Normal"/>
+        <w:ind w:left="0"/>
+        <w:rPr>
+          <w:b w:val="1"/>
+          <w:bCs w:val="1"/>
+        </w:rPr>
+      </w:pPr>
+    </w:p>
+    <w:p>
+      <w:pPr>
+        <w:pStyle w:val="Normal"/>
+        <w:ind w:left="0"/>
+        <w:rPr>
+          <w:b w:val="0"/>
+          <w:bCs w:val="0"/>
+        </w:rPr>
+      </w:pPr>
+      <w:r>
+        <w:rPr>
+          <w:b w:val="0"/>
+          <w:bCs w:val="0"/>
+        </w:rPr>
+        <w:t>Any music that would be on the station would be Diegetic. The hum of workers digging through asteroids, broken TVs playing motivational music, classical vinyl in the Warden’s Office</w:t>
+      </w:r>
+      <w:r>
+        <w:rPr>
+          <w:b w:val="0"/>
+          <w:bCs w:val="0"/>
+        </w:rPr>
+        <w:t>.</w:t>
+      </w:r>
+      <w:r>
+        <w:rPr>
+          <w:b w:val="0"/>
+          <w:bCs w:val="0"/>
+        </w:rPr>
+        <w:t xml:space="preserve"> Everything in the map has a source to it</w:t>
+      </w:r>
+      <w:r>
+        <w:rPr>
+          <w:b w:val="0"/>
+          <w:bCs w:val="0"/>
+        </w:rPr>
+        <w:t>, and it makes the prison seem larger than the playable area</w:t>
+      </w:r>
+      <w:r>
+        <w:rPr>
+          <w:b w:val="0"/>
+          <w:bCs w:val="0"/>
+        </w:rPr>
+        <w:t>. The Music itself should not be overbearing, just loud enough to be known.</w:t>
+      </w:r>
+    </w:p>
+    <w:p>
+      <w:pPr>
+        <w:ind w:left="0"/>
+        <w:rPr>
+          <w:b w:val="1"/>
+          <w:bCs w:val="1"/>
+        </w:rPr>
+      </w:pPr>
+      <w:r>
+        <w:rPr>
+          <w:b w:val="1"/>
+          <w:bCs w:val="1"/>
+        </w:rPr>
+        <w:t>Sound and Music Inspirations</w:t>
+      </w:r>
+    </w:p>
+    <w:p>
+      <w:pPr>
+        <w:pStyle w:val="ListParagraph"/>
+        <w:numPr>
+          <w:ilvl w:val="0"/>
+          <w:numId w:val="1"/>
+        </w:numPr>
+        <w:rPr>
+          <w:rFonts w:ascii="Calibri" w:hAnsi="Calibri" w:eastAsia="Calibri" w:cs="Calibri"/>
+          <w:b w:val="1"/>
+          <w:bCs w:val="1"/>
+          <w:sz w:val="22"/>
+          <w:szCs w:val="22"/>
+        </w:rPr>
+      </w:pPr>
+      <w:r>
+        <w:rPr>
+          <w:b w:val="0"/>
+          <w:bCs w:val="0"/>
+        </w:rPr>
+        <w:t>Chain Gang Music (Mining/Material Processing)</w:t>
+      </w:r>
+    </w:p>
+    <w:p>
+      <w:pPr>
+        <w:pStyle w:val="ListParagraph"/>
+        <w:numPr>
+          <w:ilvl w:val="0"/>
+          <w:numId w:val="1"/>
+        </w:numPr>
+        <w:rPr>
+          <w:b w:val="1"/>
+          <w:bCs w:val="1"/>
+          <w:sz w:val="22"/>
+          <w:szCs w:val="22"/>
+        </w:rPr>
+      </w:pPr>
+      <w:r>
+        <w:rPr>
+          <w:b w:val="0"/>
+          <w:bCs w:val="0"/>
+        </w:rPr>
+        <w:t>Synth</w:t>
+      </w:r>
+      <w:r>
+        <w:rPr>
+          <w:b w:val="0"/>
+          <w:bCs w:val="0"/>
+        </w:rPr>
+        <w:t xml:space="preserve"> (</w:t>
+      </w:r>
+      <w:r>
+        <w:rPr>
+          <w:b w:val="0"/>
+          <w:bCs w:val="0"/>
+        </w:rPr>
+        <w:t>Most of the map</w:t>
+      </w:r>
+      <w:r>
+        <w:rPr>
+          <w:b w:val="0"/>
+          <w:bCs w:val="0"/>
+        </w:rPr>
+        <w:t>)</w:t>
+      </w:r>
+    </w:p>
+    <w:p>
+      <w:pPr>
+        <w:pStyle w:val="ListParagraph"/>
+        <w:numPr>
+          <w:ilvl w:val="0"/>
+          <w:numId w:val="1"/>
+        </w:numPr>
+        <w:rPr>
+          <w:b w:val="1"/>
+          <w:bCs w:val="1"/>
+          <w:sz w:val="22"/>
+          <w:szCs w:val="22"/>
+        </w:rPr>
+      </w:pPr>
+      <w:r>
+        <w:rPr>
+          <w:b w:val="0"/>
+          <w:bCs w:val="0"/>
+        </w:rPr>
+        <w:t xml:space="preserve">Classical </w:t>
+      </w:r>
+      <w:r>
+        <w:rPr>
+          <w:b w:val="0"/>
+          <w:bCs w:val="0"/>
+        </w:rPr>
+        <w:t>Vinyl</w:t>
+      </w:r>
+      <w:r>
+        <w:rPr>
+          <w:b w:val="0"/>
+          <w:bCs w:val="0"/>
+        </w:rPr>
+        <w:t xml:space="preserve"> (Warden’s Office)</w:t>
+      </w:r>
+    </w:p>
+    <w:p>
+      <w:pPr>
+        <w:ind w:firstLine="0"/>
+        <w:rPr>
+          <w:b w:val="1"/>
+          <w:bCs w:val="1"/>
+        </w:rPr>
+      </w:pPr>
+      <w:r>
+        <w:rPr>
+          <w:b w:val="1"/>
+          <w:bCs w:val="1"/>
+        </w:rPr>
+        <w:t>Ambient Sounds</w:t>
+      </w:r>
+    </w:p>
+    <w:p>
+      <w:pPr>
+        <w:pStyle w:val="Normal"/>
+        <w:ind w:firstLine="0"/>
+        <w:rPr>
+          <w:b w:val="0"/>
+          <w:bCs w:val="0"/>
+        </w:rPr>
+      </w:pPr>
+      <w:r>
+        <w:rPr>
+          <w:b w:val="0"/>
+          <w:bCs w:val="0"/>
+        </w:rPr>
+        <w:t xml:space="preserve">Most sounds are ambient sounds, but </w:t>
+      </w:r>
+      <w:r>
+        <w:rPr>
+          <w:b w:val="0"/>
+          <w:bCs w:val="0"/>
+        </w:rPr>
+        <w:t xml:space="preserve">the footsteps and rotating motors of the wheels </w:t>
+      </w:r>
+      <w:r>
+        <w:rPr>
+          <w:b w:val="0"/>
+          <w:bCs w:val="0"/>
+        </w:rPr>
+        <w:t>should be loud enough to punctuate the atmosphere</w:t>
+      </w:r>
+      <w:r>
+        <w:rPr>
+          <w:b w:val="0"/>
+          <w:bCs w:val="0"/>
+        </w:rPr>
+        <w:t>, to know that someone is nearby.</w:t>
+      </w:r>
+    </w:p>
+    <w:p>
+      <w:pPr>
+        <w:pStyle w:val="Normal"/>
+        <w:ind w:firstLine="0"/>
+        <w:rPr>
+          <w:b w:val="0"/>
+          <w:bCs w:val="0"/>
+        </w:rPr>
+      </w:pPr>
+    </w:p>
+    <w:p>
+      <w:pPr>
+        <w:ind w:firstLine="0"/>
+        <w:rPr>
+          <w:b w:val="1"/>
+          <w:bCs w:val="1"/>
+        </w:rPr>
+      </w:pPr>
+      <w:r>
+        <w:rPr>
+          <w:b w:val="1"/>
+          <w:bCs w:val="1"/>
+        </w:rPr>
+        <w:t>Specifi</w:t>
+      </w:r>
+      <w:r>
+        <w:rPr>
+          <w:b w:val="1"/>
+          <w:bCs w:val="1"/>
+        </w:rPr>
+        <w:t>c</w:t>
+      </w:r>
+      <w:r>
+        <w:rPr>
+          <w:b w:val="1"/>
+          <w:bCs w:val="1"/>
+        </w:rPr>
+        <w:t xml:space="preserve"> Sounds</w:t>
+      </w:r>
+    </w:p>
+    <w:p>
+      <w:pPr>
+        <w:pStyle w:val="Normal"/>
+        <w:ind w:firstLine="0"/>
+        <w:rPr>
+          <w:b w:val="1"/>
+          <w:bCs w:val="1"/>
+        </w:rPr>
+      </w:pPr>
+    </w:p>
+    <w:p>
+      <w:pPr>
+        <w:pStyle w:val="Normal"/>
+        <w:ind w:firstLine="0"/>
+        <w:rPr>
+          <w:b w:val="0"/>
+          <w:bCs w:val="0"/>
+        </w:rPr>
+      </w:pPr>
+      <w:r>
+        <w:rPr>
+          <w:b w:val="0"/>
+          <w:bCs w:val="0"/>
+        </w:rPr>
+        <w:t xml:space="preserve">Whenever </w:t>
+      </w:r>
+      <w:r>
+        <w:rPr>
+          <w:b w:val="0"/>
+          <w:bCs w:val="0"/>
+        </w:rPr>
+        <w:t>a voice comes over the intercom, a loud and noticeable tone is played.</w:t>
+      </w:r>
+    </w:p>
+    <w:p>
+      <w:pPr>
+        <w:pStyle w:val="Normal"/>
+        <w:ind w:firstLine="0"/>
+        <w:rPr>
+          <w:b w:val="0"/>
+          <w:bCs w:val="0"/>
+        </w:rPr>
+      </w:pPr>
+      <w:r>
+        <w:rPr>
+          <w:b w:val="0"/>
+          <w:bCs w:val="0"/>
+        </w:rPr>
+        <w:t xml:space="preserve">Certain tasks have a notable sound attached to them (Drilling has a whirring noise, Cooking will have a sizzling sound, </w:t>
+      </w:r>
+      <w:r>
+        <w:rPr>
+          <w:b w:val="0"/>
+          <w:bCs w:val="0"/>
+        </w:rPr>
+        <w:t>etc</w:t>
+      </w:r>
+      <w:r>
+        <w:rPr>
+          <w:b w:val="0"/>
+          <w:bCs w:val="0"/>
+        </w:rPr>
+        <w:t>)</w:t>
+      </w:r>
+    </w:p>
+    <w:p>
+      <w:pPr>
+        <w:rPr>
+          <w:b w:val="1"/>
+          <w:bCs w:val="1"/>
+        </w:rPr>
+      </w:pPr>
+    </w:p>
+    <w:p>
+      <w:pPr>
+        <w:pStyle w:val="Normal"/>
+        <w:rPr>
+          <w:b w:val="1"/>
+          <w:bCs w:val="1"/>
+        </w:rPr>
+      </w:pPr>
+    </w:p>
+    <w:p>
+      <w:pPr>
+        <w:pStyle w:val="Normal"/>
+        <w:rPr>
+          <w:b w:val="0"/>
+          <w:bCs w:val="0"/>
+        </w:rPr>
+      </w:pPr>
     </w:p>
     <w:sectPr>
       <w:headerReference w:type="default" r:id="rId6"/>
@@ -1130,6 +2433,125 @@
     </w:r>
   </w:p>
 </w:hdr>
+</file>
+
+<file path=word/numbering.xml><?xml version="1.0" encoding="utf-8"?>
+<w:numbering xmlns:w="http://schemas.openxmlformats.org/wordprocessingml/2006/main">
+  <w:abstractNum xmlns:w="http://schemas.openxmlformats.org/wordprocessingml/2006/main" w:abstractNumId="1">
+    <w:multiLevelType xmlns:w="http://schemas.openxmlformats.org/wordprocessingml/2006/main" w:val="hybridMultilevel"/>
+    <w:lvl xmlns:w="http://schemas.openxmlformats.org/wordprocessingml/2006/main" w:ilvl="0">
+      <w:start w:val="1"/>
+      <w:numFmt w:val="bullet"/>
+      <w:lvlText w:val=""/>
+      <w:lvlJc w:val="left"/>
+      <w:pPr>
+        <w:ind w:left="720" w:hanging="360"/>
+      </w:pPr>
+      <w:rPr>
+        <w:rFonts w:hint="default" w:ascii="Symbol" w:hAnsi="Symbol"/>
+      </w:rPr>
+    </w:lvl>
+    <w:lvl xmlns:w="http://schemas.openxmlformats.org/wordprocessingml/2006/main" w:ilvl="1">
+      <w:start w:val="1"/>
+      <w:numFmt w:val="bullet"/>
+      <w:lvlText w:val="o"/>
+      <w:lvlJc w:val="left"/>
+      <w:pPr>
+        <w:ind w:left="1440" w:hanging="360"/>
+      </w:pPr>
+      <w:rPr>
+        <w:rFonts w:hint="default" w:ascii="Courier New" w:hAnsi="Courier New"/>
+      </w:rPr>
+    </w:lvl>
+    <w:lvl xmlns:w="http://schemas.openxmlformats.org/wordprocessingml/2006/main" w:ilvl="2">
+      <w:start w:val="1"/>
+      <w:numFmt w:val="bullet"/>
+      <w:lvlText w:val=""/>
+      <w:lvlJc w:val="left"/>
+      <w:pPr>
+        <w:ind w:left="2160" w:hanging="360"/>
+      </w:pPr>
+      <w:rPr>
+        <w:rFonts w:hint="default" w:ascii="Wingdings" w:hAnsi="Wingdings"/>
+      </w:rPr>
+    </w:lvl>
+    <w:lvl xmlns:w="http://schemas.openxmlformats.org/wordprocessingml/2006/main" w:ilvl="3">
+      <w:start w:val="1"/>
+      <w:numFmt w:val="bullet"/>
+      <w:lvlText w:val=""/>
+      <w:lvlJc w:val="left"/>
+      <w:pPr>
+        <w:ind w:left="2880" w:hanging="360"/>
+      </w:pPr>
+      <w:rPr>
+        <w:rFonts w:hint="default" w:ascii="Symbol" w:hAnsi="Symbol"/>
+      </w:rPr>
+    </w:lvl>
+    <w:lvl xmlns:w="http://schemas.openxmlformats.org/wordprocessingml/2006/main" w:ilvl="4">
+      <w:start w:val="1"/>
+      <w:numFmt w:val="bullet"/>
+      <w:lvlText w:val="o"/>
+      <w:lvlJc w:val="left"/>
+      <w:pPr>
+        <w:ind w:left="3600" w:hanging="360"/>
+      </w:pPr>
+      <w:rPr>
+        <w:rFonts w:hint="default" w:ascii="Courier New" w:hAnsi="Courier New"/>
+      </w:rPr>
+    </w:lvl>
+    <w:lvl xmlns:w="http://schemas.openxmlformats.org/wordprocessingml/2006/main" w:ilvl="5">
+      <w:start w:val="1"/>
+      <w:numFmt w:val="bullet"/>
+      <w:lvlText w:val=""/>
+      <w:lvlJc w:val="left"/>
+      <w:pPr>
+        <w:ind w:left="4320" w:hanging="360"/>
+      </w:pPr>
+      <w:rPr>
+        <w:rFonts w:hint="default" w:ascii="Wingdings" w:hAnsi="Wingdings"/>
+      </w:rPr>
+    </w:lvl>
+    <w:lvl xmlns:w="http://schemas.openxmlformats.org/wordprocessingml/2006/main" w:ilvl="6">
+      <w:start w:val="1"/>
+      <w:numFmt w:val="bullet"/>
+      <w:lvlText w:val=""/>
+      <w:lvlJc w:val="left"/>
+      <w:pPr>
+        <w:ind w:left="5040" w:hanging="360"/>
+      </w:pPr>
+      <w:rPr>
+        <w:rFonts w:hint="default" w:ascii="Symbol" w:hAnsi="Symbol"/>
+      </w:rPr>
+    </w:lvl>
+    <w:lvl xmlns:w="http://schemas.openxmlformats.org/wordprocessingml/2006/main" w:ilvl="7">
+      <w:start w:val="1"/>
+      <w:numFmt w:val="bullet"/>
+      <w:lvlText w:val="o"/>
+      <w:lvlJc w:val="left"/>
+      <w:pPr>
+        <w:ind w:left="5760" w:hanging="360"/>
+      </w:pPr>
+      <w:rPr>
+        <w:rFonts w:hint="default" w:ascii="Courier New" w:hAnsi="Courier New"/>
+      </w:rPr>
+    </w:lvl>
+    <w:lvl xmlns:w="http://schemas.openxmlformats.org/wordprocessingml/2006/main" w:ilvl="8">
+      <w:start w:val="1"/>
+      <w:numFmt w:val="bullet"/>
+      <w:lvlText w:val=""/>
+      <w:lvlJc w:val="left"/>
+      <w:pPr>
+        <w:ind w:left="6480" w:hanging="360"/>
+      </w:pPr>
+      <w:rPr>
+        <w:rFonts w:hint="default" w:ascii="Wingdings" w:hAnsi="Wingdings"/>
+      </w:rPr>
+    </w:lvl>
+  </w:abstractNum>
+  <w:num w:numId="1">
+    <w:abstractNumId w:val="1"/>
+  </w:num>
+</w:numbering>
 </file>
 
 <file path=word/styles.xml><?xml version="1.0" encoding="utf-8"?>
@@ -1691,6 +3113,16 @@
       <w:szCs w:val="16"/>
     </w:rPr>
   </w:style>
+  <w:style xmlns:w14="http://schemas.microsoft.com/office/word/2010/wordml" xmlns:mc="http://schemas.openxmlformats.org/markup-compatibility/2006" xmlns:w="http://schemas.openxmlformats.org/wordprocessingml/2006/main" w:type="paragraph" w:styleId="ListParagraph" mc:Ignorable="w14">
+    <w:name xmlns:w="http://schemas.openxmlformats.org/wordprocessingml/2006/main" w:val="List Paragraph"/>
+    <w:basedOn xmlns:w="http://schemas.openxmlformats.org/wordprocessingml/2006/main" w:val="Normal"/>
+    <w:uiPriority xmlns:w="http://schemas.openxmlformats.org/wordprocessingml/2006/main" w:val="34"/>
+    <w:qFormat xmlns:w="http://schemas.openxmlformats.org/wordprocessingml/2006/main"/>
+    <w:pPr xmlns:w="http://schemas.openxmlformats.org/wordprocessingml/2006/main">
+      <w:ind xmlns:w="http://schemas.openxmlformats.org/wordprocessingml/2006/main" w:left="720"/>
+      <w:contextualSpacing xmlns:w="http://schemas.openxmlformats.org/wordprocessingml/2006/main"/>
+    </w:pPr>
+  </w:style>
 </w:styles>
 </file>
 

</xml_diff>